<commit_message>
adding completed driver clinic 1, 2023 ece master schematic
</commit_message>
<xml_diff>
--- a/TFR_temp/clinics/2023-10-26 TFR agenda.docx
+++ b/TFR_temp/clinics/2023-10-26 TFR agenda.docx
@@ -230,10 +230,7 @@
               <w:jc w:val="center"/>
             </w:pPr>
             <w:r>
-              <w:t>Questions</w:t>
-            </w:r>
-            <w:r>
-              <w:t xml:space="preserve"> / Sim Setup</w:t>
+              <w:t>Questions / Sim Setup</w:t>
             </w:r>
           </w:p>
         </w:tc>
@@ -350,19 +347,7 @@
           </w:tcPr>
           <w:p>
             <w:r>
-              <w:t>1</w:t>
-            </w:r>
-            <w:r>
-              <w:t>1</w:t>
-            </w:r>
-            <w:r>
-              <w:t>:00am – 1</w:t>
-            </w:r>
-            <w:r>
-              <w:t>1</w:t>
-            </w:r>
-            <w:r>
-              <w:t>:30am</w:t>
+              <w:t>11:00am – 11:30am</w:t>
             </w:r>
           </w:p>
         </w:tc>
@@ -402,6 +387,9 @@
             <w:pPr>
               <w:jc w:val="center"/>
             </w:pPr>
+            <w:r>
+              <w:t>Bern</w:t>
+            </w:r>
           </w:p>
         </w:tc>
       </w:tr>
@@ -421,19 +409,7 @@
           </w:tcPr>
           <w:p>
             <w:r>
-              <w:t>1</w:t>
-            </w:r>
-            <w:r>
-              <w:t>1</w:t>
-            </w:r>
-            <w:r>
-              <w:t>:30am – 1</w:t>
-            </w:r>
-            <w:r>
-              <w:t>2</w:t>
-            </w:r>
-            <w:r>
-              <w:t>:00</w:t>
+              <w:t>11:30am – 12:00</w:t>
             </w:r>
             <w:r>
               <w:t>p</w:t>
@@ -457,26 +433,26 @@
               <w:jc w:val="center"/>
             </w:pPr>
             <w:r>
-              <w:t xml:space="preserve">Sim Driver </w:t>
-            </w:r>
-            <w:r>
-              <w:t>2</w:t>
-            </w:r>
-          </w:p>
-        </w:tc>
-        <w:tc>
-          <w:tcPr>
-            <w:tcW w:w="3117" w:type="dxa"/>
-            <w:tcBorders>
-              <w:top w:val="single" w:sz="4" w:space="0" w:color="auto"/>
-              <w:bottom w:val="single" w:sz="4" w:space="0" w:color="auto"/>
-            </w:tcBorders>
-            <w:vAlign w:val="center"/>
-          </w:tcPr>
-          <w:p>
-            <w:pPr>
-              <w:jc w:val="center"/>
-            </w:pPr>
+              <w:t>Sim Driver 2</w:t>
+            </w:r>
+          </w:p>
+        </w:tc>
+        <w:tc>
+          <w:tcPr>
+            <w:tcW w:w="3117" w:type="dxa"/>
+            <w:tcBorders>
+              <w:top w:val="single" w:sz="4" w:space="0" w:color="auto"/>
+              <w:bottom w:val="single" w:sz="4" w:space="0" w:color="auto"/>
+            </w:tcBorders>
+            <w:vAlign w:val="center"/>
+          </w:tcPr>
+          <w:p>
+            <w:pPr>
+              <w:jc w:val="center"/>
+            </w:pPr>
+            <w:r>
+              <w:t>Anne Marie</w:t>
+            </w:r>
           </w:p>
         </w:tc>
       </w:tr>
@@ -497,31 +473,7 @@
           </w:tcPr>
           <w:p>
             <w:r>
-              <w:t>1</w:t>
-            </w:r>
-            <w:r>
-              <w:t>2</w:t>
-            </w:r>
-            <w:r>
-              <w:t>:00</w:t>
-            </w:r>
-            <w:r>
-              <w:t>p</w:t>
-            </w:r>
-            <w:r>
-              <w:t>m – 1</w:t>
-            </w:r>
-            <w:r>
-              <w:t>2</w:t>
-            </w:r>
-            <w:r>
-              <w:t>:30</w:t>
-            </w:r>
-            <w:r>
-              <w:t>p</w:t>
-            </w:r>
-            <w:r>
-              <w:t>m</w:t>
+              <w:t>12:00pm – 12:30pm</w:t>
             </w:r>
           </w:p>
         </w:tc>
@@ -540,10 +492,7 @@
               <w:jc w:val="center"/>
             </w:pPr>
             <w:r>
-              <w:t xml:space="preserve">Sim Driver </w:t>
-            </w:r>
-            <w:r>
-              <w:t>3</w:t>
+              <w:t>Sim Driver 3</w:t>
             </w:r>
           </w:p>
         </w:tc>
@@ -561,6 +510,9 @@
             <w:pPr>
               <w:jc w:val="center"/>
             </w:pPr>
+            <w:r>
+              <w:t>Kaci</w:t>
+            </w:r>
           </w:p>
         </w:tc>
       </w:tr>
@@ -580,59 +532,44 @@
           </w:tcPr>
           <w:p>
             <w:r>
-              <w:t>12</w:t>
-            </w:r>
-            <w:r>
-              <w:t>:30</w:t>
-            </w:r>
-            <w:r>
-              <w:t>p</w:t>
-            </w:r>
-            <w:r>
-              <w:t>m – 1:00</w:t>
-            </w:r>
-            <w:r>
-              <w:t>p</w:t>
-            </w:r>
-            <w:r>
-              <w:t>m</w:t>
-            </w:r>
-          </w:p>
-        </w:tc>
-        <w:tc>
-          <w:tcPr>
-            <w:tcW w:w="3117" w:type="dxa"/>
-            <w:tcBorders>
-              <w:top w:val="single" w:sz="4" w:space="0" w:color="auto"/>
-              <w:bottom w:val="single" w:sz="4" w:space="0" w:color="auto"/>
-            </w:tcBorders>
-            <w:vAlign w:val="center"/>
-          </w:tcPr>
-          <w:p>
-            <w:pPr>
-              <w:jc w:val="center"/>
-            </w:pPr>
-            <w:r>
-              <w:t xml:space="preserve">Sim Driver </w:t>
-            </w:r>
-            <w:r>
-              <w:t>4</w:t>
-            </w:r>
-          </w:p>
-        </w:tc>
-        <w:tc>
-          <w:tcPr>
-            <w:tcW w:w="3117" w:type="dxa"/>
-            <w:tcBorders>
-              <w:top w:val="single" w:sz="4" w:space="0" w:color="auto"/>
-              <w:bottom w:val="single" w:sz="4" w:space="0" w:color="auto"/>
-            </w:tcBorders>
-            <w:vAlign w:val="center"/>
-          </w:tcPr>
-          <w:p>
-            <w:pPr>
-              <w:jc w:val="center"/>
-            </w:pPr>
+              <w:t>12:30pm – 1:00pm</w:t>
+            </w:r>
+          </w:p>
+        </w:tc>
+        <w:tc>
+          <w:tcPr>
+            <w:tcW w:w="3117" w:type="dxa"/>
+            <w:tcBorders>
+              <w:top w:val="single" w:sz="4" w:space="0" w:color="auto"/>
+              <w:bottom w:val="single" w:sz="4" w:space="0" w:color="auto"/>
+            </w:tcBorders>
+            <w:vAlign w:val="center"/>
+          </w:tcPr>
+          <w:p>
+            <w:pPr>
+              <w:jc w:val="center"/>
+            </w:pPr>
+            <w:r>
+              <w:t>Sim Driver 4</w:t>
+            </w:r>
+          </w:p>
+        </w:tc>
+        <w:tc>
+          <w:tcPr>
+            <w:tcW w:w="3117" w:type="dxa"/>
+            <w:tcBorders>
+              <w:top w:val="single" w:sz="4" w:space="0" w:color="auto"/>
+              <w:bottom w:val="single" w:sz="4" w:space="0" w:color="auto"/>
+            </w:tcBorders>
+            <w:vAlign w:val="center"/>
+          </w:tcPr>
+          <w:p>
+            <w:pPr>
+              <w:jc w:val="center"/>
+            </w:pPr>
+            <w:r>
+              <w:t>Anne Marie</w:t>
+            </w:r>
           </w:p>
         </w:tc>
       </w:tr>
@@ -653,19 +590,7 @@
           </w:tcPr>
           <w:p>
             <w:r>
-              <w:t>1:00</w:t>
-            </w:r>
-            <w:r>
-              <w:t>p</w:t>
-            </w:r>
-            <w:r>
-              <w:t>m – 1:30</w:t>
-            </w:r>
-            <w:r>
-              <w:t>p</w:t>
-            </w:r>
-            <w:r>
-              <w:t>m</w:t>
+              <w:t>1:00pm – 1:30pm</w:t>
             </w:r>
           </w:p>
         </w:tc>
@@ -759,15 +684,7 @@
                 <w:bCs/>
                 <w:u w:val="single"/>
               </w:rPr>
-              <w:t xml:space="preserve">Session </w:t>
-            </w:r>
-            <w:r>
-              <w:rPr>
-                <w:b/>
-                <w:bCs/>
-                <w:u w:val="single"/>
-              </w:rPr>
-              <w:t>2</w:t>
+              <w:t>Session 2</w:t>
             </w:r>
           </w:p>
         </w:tc>
@@ -789,19 +706,7 @@
           </w:tcPr>
           <w:p>
             <w:r>
-              <w:t>1:30</w:t>
-            </w:r>
-            <w:r>
-              <w:t>p</w:t>
-            </w:r>
-            <w:r>
-              <w:t>m – 2:00</w:t>
-            </w:r>
-            <w:r>
-              <w:t>p</w:t>
-            </w:r>
-            <w:r>
-              <w:t>m</w:t>
+              <w:t>1:30pm – 2:00pm</w:t>
             </w:r>
           </w:p>
         </w:tc>
@@ -838,6 +743,9 @@
             <w:pPr>
               <w:jc w:val="center"/>
             </w:pPr>
+            <w:r>
+              <w:t>Fred</w:t>
+            </w:r>
           </w:p>
         </w:tc>
       </w:tr>
@@ -857,19 +765,7 @@
           </w:tcPr>
           <w:p>
             <w:r>
-              <w:t>2:00</w:t>
-            </w:r>
-            <w:r>
-              <w:t>p</w:t>
-            </w:r>
-            <w:r>
-              <w:t>m – 2:30</w:t>
-            </w:r>
-            <w:r>
-              <w:t>p</w:t>
-            </w:r>
-            <w:r>
-              <w:t>m</w:t>
+              <w:t>2:00pm – 2:30pm</w:t>
             </w:r>
           </w:p>
         </w:tc>
@@ -904,6 +800,9 @@
             <w:pPr>
               <w:jc w:val="center"/>
             </w:pPr>
+            <w:r>
+              <w:t>Bern</w:t>
+            </w:r>
           </w:p>
         </w:tc>
       </w:tr>
@@ -924,16 +823,7 @@
           </w:tcPr>
           <w:p>
             <w:r>
-              <w:t>2</w:t>
-            </w:r>
-            <w:r>
-              <w:t xml:space="preserve">:30pm – </w:t>
-            </w:r>
-            <w:r>
-              <w:t>3</w:t>
-            </w:r>
-            <w:r>
-              <w:t>:00pm</w:t>
+              <w:t>2:30pm – 3:00pm</w:t>
             </w:r>
           </w:p>
         </w:tc>
@@ -970,6 +860,9 @@
             <w:pPr>
               <w:jc w:val="center"/>
             </w:pPr>
+            <w:r>
+              <w:t>Fred</w:t>
+            </w:r>
           </w:p>
         </w:tc>
       </w:tr>
@@ -989,16 +882,7 @@
           </w:tcPr>
           <w:p>
             <w:r>
-              <w:t>3</w:t>
-            </w:r>
-            <w:r>
-              <w:t xml:space="preserve">:00pm – </w:t>
-            </w:r>
-            <w:r>
-              <w:t>3</w:t>
-            </w:r>
-            <w:r>
-              <w:t>:30pm</w:t>
+              <w:t>3:00pm – 3:30pm</w:t>
             </w:r>
           </w:p>
         </w:tc>
@@ -1033,6 +917,9 @@
             <w:pPr>
               <w:jc w:val="center"/>
             </w:pPr>
+            <w:r>
+              <w:t>Kaci</w:t>
+            </w:r>
           </w:p>
         </w:tc>
       </w:tr>

</xml_diff>